<commit_message>
first day html knowledge
</commit_message>
<xml_diff>
--- a/HtmlBasic.docx
+++ b/HtmlBasic.docx
@@ -141,10 +141,13 @@
         <w:ind w:firstLineChars="0"/>
       </w:pPr>
       <w:r>
-        <w:rPr>
-          <w:rFonts w:hint="eastAsia"/>
-        </w:rPr>
-        <w:t>Title：网页的标题</w:t>
+        <w:t>t</w:t>
+      </w:r>
+      <w:r>
+        <w:rPr>
+          <w:rFonts w:hint="eastAsia"/>
+        </w:rPr>
+        <w:t>itle：网页的标题</w:t>
       </w:r>
     </w:p>
     <w:p>
@@ -157,360 +160,1597 @@
         <w:ind w:firstLineChars="0"/>
       </w:pPr>
       <w:r>
-        <w:rPr>
-          <w:rFonts w:hint="eastAsia"/>
-        </w:rPr>
-        <w:t>Body：用户能够看到的网页区域</w:t>
-      </w:r>
-    </w:p>
-    <w:p>
-      <w:r>
-        <w:rPr>
-          <w:rFonts w:hint="eastAsia"/>
-        </w:rPr>
-        <w:t>DTD：</w:t>
-      </w:r>
-      <w:r>
-        <w:t>doctype definition</w:t>
-      </w:r>
-      <w:r>
-        <w:rPr>
-          <w:rFonts w:hint="eastAsia"/>
-        </w:rPr>
-        <w:t>。文档类型定义。定义我们这个</w:t>
-      </w:r>
-      <w:r>
-        <w:rPr>
-          <w:rFonts w:hint="eastAsia"/>
-        </w:rPr>
-        <w:t>html文件使用的是哪一个版本的html规范</w:t>
-      </w:r>
-    </w:p>
-    <w:p>
-      <w:r>
-        <w:t>H</w:t>
-      </w:r>
-      <w:r>
-        <w:rPr>
-          <w:rFonts w:hint="eastAsia"/>
-        </w:rPr>
-        <w:t>tml、</w:t>
-      </w:r>
-      <w:proofErr w:type="spellStart"/>
-      <w:r>
-        <w:rPr>
-          <w:rFonts w:hint="eastAsia"/>
-        </w:rPr>
-        <w:t>css</w:t>
-      </w:r>
-      <w:proofErr w:type="spellEnd"/>
-      <w:r>
-        <w:rPr>
-          <w:rFonts w:hint="eastAsia"/>
-        </w:rPr>
-        <w:t>、</w:t>
-      </w:r>
-      <w:proofErr w:type="spellStart"/>
-      <w:r>
-        <w:rPr>
-          <w:rFonts w:hint="eastAsia"/>
-        </w:rPr>
-        <w:t>js</w:t>
-      </w:r>
-      <w:proofErr w:type="spellEnd"/>
-      <w:r>
-        <w:rPr>
-          <w:rFonts w:hint="eastAsia"/>
-        </w:rPr>
-        <w:t>规范的维护和制定的组织W3C。</w:t>
-      </w:r>
-    </w:p>
-    <w:p>
-      <w:r>
-        <w:rPr>
-          <w:rFonts w:hint="eastAsia"/>
-        </w:rPr>
-        <w:t>中文网站：</w:t>
-      </w:r>
-    </w:p>
-    <w:p>
-      <w:r>
-        <w:rPr>
-          <w:rFonts w:hint="eastAsia"/>
-        </w:rPr>
-        <w:t>HTML1.0-HTML5。</w:t>
-      </w:r>
-    </w:p>
-    <w:p>
-      <w:r>
-        <w:rPr>
-          <w:rFonts w:hint="eastAsia"/>
-        </w:rPr>
-        <w:t>HTML4.0版本，将结构和样式进行了分离。常用的HTML4.01版本</w:t>
-      </w:r>
-    </w:p>
-    <w:p>
-      <w:r>
-        <w:rPr>
-          <w:rFonts w:hint="eastAsia"/>
-        </w:rPr>
-        <w:t>XHTML1.0在4.01版本基础进行严格化，和扩展升级，严格标签必须小写，属性必须用双引号包裹，借宿标签的关闭符号/必须写。</w:t>
-      </w:r>
-    </w:p>
-    <w:p>
-      <w:r>
-        <w:t>S</w:t>
-      </w:r>
-      <w:r>
-        <w:rPr>
-          <w:rFonts w:hint="eastAsia"/>
-        </w:rPr>
-        <w:t>trict</w:t>
-      </w:r>
-      <w:r>
-        <w:t xml:space="preserve"> </w:t>
-      </w:r>
-      <w:r>
-        <w:rPr>
-          <w:rFonts w:hint="eastAsia"/>
-        </w:rPr>
-        <w:t>不可以用font等废弃标签，不可使用框架集</w:t>
-      </w:r>
-    </w:p>
-    <w:p>
-      <w:r>
-        <w:t>T</w:t>
-      </w:r>
-      <w:r>
-        <w:rPr>
-          <w:rFonts w:hint="eastAsia"/>
-        </w:rPr>
-        <w:t>ransitional，可以使用font等废弃标签，不可使用框架集</w:t>
-      </w:r>
-    </w:p>
-    <w:p>
-      <w:r>
-        <w:t>F</w:t>
-      </w:r>
-      <w:r>
-        <w:rPr>
-          <w:rFonts w:hint="eastAsia"/>
-        </w:rPr>
-        <w:t>rameset</w:t>
-      </w:r>
-      <w:r>
-        <w:t xml:space="preserve"> </w:t>
-      </w:r>
-      <w:r>
-        <w:rPr>
-          <w:rFonts w:hint="eastAsia"/>
-        </w:rPr>
-        <w:t>可以使用框架集</w:t>
-      </w:r>
-    </w:p>
-    <w:p>
-      <w:r>
-        <w:t>T</w:t>
-      </w:r>
-      <w:r>
-        <w:rPr>
-          <w:rFonts w:hint="eastAsia"/>
-        </w:rPr>
-        <w:t>ransitional：</w:t>
-      </w:r>
-    </w:p>
-    <w:p>
-      <w:r>
-        <w:tab/>
-      </w:r>
-      <w:r>
-        <w:rPr>
-          <w:rFonts w:hint="eastAsia"/>
-        </w:rPr>
-        <w:t>学习过程中最常用的是XHTML1.0</w:t>
-      </w:r>
-      <w:r>
-        <w:t xml:space="preserve"> </w:t>
-      </w:r>
-      <w:r>
-        <w:rPr>
-          <w:rFonts w:hint="eastAsia"/>
-        </w:rPr>
-        <w:t>transitional</w:t>
-      </w:r>
-    </w:p>
-    <w:p>
-      <w:r>
-        <w:tab/>
-      </w:r>
-      <w:proofErr w:type="spellStart"/>
-      <w:r>
-        <w:t>Html:xt</w:t>
-      </w:r>
-      <w:proofErr w:type="spellEnd"/>
-      <w:r>
-        <w:t xml:space="preserve"> </w:t>
-      </w:r>
-      <w:r>
-        <w:rPr>
-          <w:rFonts w:hint="eastAsia"/>
-        </w:rPr>
-        <w:t>使用的是XHTML1.</w:t>
-      </w:r>
-      <w:r>
-        <w:t xml:space="preserve">0 </w:t>
-      </w:r>
-      <w:r>
-        <w:rPr>
-          <w:rFonts w:hint="eastAsia"/>
-        </w:rPr>
-        <w:t>transitional</w:t>
-      </w:r>
-    </w:p>
-    <w:p>
-      <w:r>
-        <w:tab/>
-      </w:r>
-      <w:proofErr w:type="spellStart"/>
-      <w:r>
-        <w:t>Html:xs</w:t>
-      </w:r>
-      <w:proofErr w:type="spellEnd"/>
-      <w:r>
-        <w:t xml:space="preserve"> </w:t>
-      </w:r>
-      <w:r>
-        <w:rPr>
-          <w:rFonts w:hint="eastAsia"/>
-        </w:rPr>
-        <w:t>使用的是XHTML1.0</w:t>
-      </w:r>
-      <w:r>
-        <w:t xml:space="preserve"> </w:t>
-      </w:r>
-      <w:r>
-        <w:rPr>
-          <w:rFonts w:hint="eastAsia"/>
-        </w:rPr>
-        <w:t>strict</w:t>
-      </w:r>
-    </w:p>
-    <w:p>
-      <w:r>
-        <w:rPr>
-          <w:rFonts w:hint="eastAsia"/>
-        </w:rPr>
-        <w:t>发展到HTML5版本时，进行了大幅度更新升级，取消了3个小版本</w:t>
-      </w:r>
-    </w:p>
-    <w:p>
-      <w:r>
-        <w:rPr>
-          <w:rFonts w:hint="eastAsia"/>
-        </w:rPr>
-        <w:t>HTML5的DTD进行了极大的简化：&lt;</w:t>
-      </w:r>
-      <w:r>
-        <w:t>!DOCTYPE html&gt;</w:t>
-      </w:r>
-    </w:p>
-    <w:p>
-      <w:r>
-        <w:rPr>
-          <w:rFonts w:hint="eastAsia"/>
-        </w:rPr>
-        <w:t>html</w:t>
-      </w:r>
-      <w:r>
-        <w:rPr>
-          <w:rFonts w:hint="eastAsia"/>
-        </w:rPr>
-        <w:t>标签</w:t>
-      </w:r>
-      <w:r>
-        <w:rPr>
-          <w:rFonts w:hint="eastAsia"/>
-        </w:rPr>
-        <w:t>是</w:t>
-      </w:r>
-      <w:r>
-        <w:rPr>
-          <w:rFonts w:hint="eastAsia"/>
-        </w:rPr>
-        <w:t>一个双标签。</w:t>
-      </w:r>
-    </w:p>
-    <w:p>
-      <w:r>
-        <w:rPr>
-          <w:rFonts w:hint="eastAsia"/>
-        </w:rPr>
-        <w:t>双标签：有开始标签和结束标签，必须是成对出现的。</w:t>
-      </w:r>
-    </w:p>
-    <w:p>
-      <w:r>
-        <w:rPr>
-          <w:rFonts w:hint="eastAsia"/>
-        </w:rPr>
-        <w:t>html</w:t>
-      </w:r>
-      <w:r>
-        <w:rPr>
-          <w:rFonts w:hint="eastAsia"/>
-        </w:rPr>
-        <w:t>标签有两个属性</w:t>
-      </w:r>
-    </w:p>
-    <w:p>
-      <w:proofErr w:type="spellStart"/>
-      <w:r>
-        <w:rPr>
-          <w:rFonts w:hint="eastAsia"/>
-        </w:rPr>
-        <w:t>xmlns</w:t>
-      </w:r>
-      <w:proofErr w:type="spellEnd"/>
-      <w:r>
-        <w:rPr>
-          <w:rFonts w:hint="eastAsia"/>
-        </w:rPr>
-        <w:t>规定了我们的标签使用的是哪种命名规范。是xml</w:t>
-      </w:r>
-      <w:r>
-        <w:t xml:space="preserve"> </w:t>
-      </w:r>
-      <w:r>
-        <w:rPr>
-          <w:rFonts w:hint="eastAsia"/>
-        </w:rPr>
-        <w:t>的 namespace的缩写，用户浏览器不一致，必须规范什么是标签，什么是内容。标签具有什么语义。</w:t>
-      </w:r>
-    </w:p>
-    <w:p>
-      <w:proofErr w:type="spellStart"/>
-      <w:r>
-        <w:rPr>
-          <w:rFonts w:hint="eastAsia"/>
-        </w:rPr>
-        <w:t>lang</w:t>
-      </w:r>
-      <w:proofErr w:type="spellEnd"/>
-      <w:r>
-        <w:rPr>
-          <w:rFonts w:hint="eastAsia"/>
-        </w:rPr>
-        <w:t>：规定我们html文件标签都必须使用英文。</w:t>
-      </w:r>
-    </w:p>
-    <w:p>
-      <w:pPr>
-        <w:rPr>
-          <w:rFonts w:hint="eastAsia"/>
-        </w:rPr>
-      </w:pPr>
+        <w:t>b</w:t>
+      </w:r>
       <w:bookmarkStart w:id="0" w:name="_GoBack"/>
       <w:bookmarkEnd w:id="0"/>
+      <w:r>
+        <w:rPr>
+          <w:rFonts w:hint="eastAsia"/>
+        </w:rPr>
+        <w:t>ody：用户能够看到的网页区域</w:t>
+      </w:r>
+    </w:p>
+    <w:p>
+      <w:r>
+        <w:rPr>
+          <w:rFonts w:hint="eastAsia"/>
+        </w:rPr>
+        <w:t>DTD：</w:t>
+      </w:r>
+      <w:r>
+        <w:t>doctype definition</w:t>
+      </w:r>
+      <w:r>
+        <w:rPr>
+          <w:rFonts w:hint="eastAsia"/>
+        </w:rPr>
+        <w:t>。文档类型定义。定义我们这个</w:t>
+      </w:r>
+      <w:r>
+        <w:rPr>
+          <w:rFonts w:hint="eastAsia"/>
+        </w:rPr>
+        <w:t>html文件使用的是哪一个版本的html规范</w:t>
+      </w:r>
+    </w:p>
+    <w:p>
+      <w:r>
+        <w:rPr>
+          <w:rFonts w:hint="eastAsia"/>
+        </w:rPr>
+        <w:t>h</w:t>
+      </w:r>
+      <w:r>
+        <w:rPr>
+          <w:rFonts w:hint="eastAsia"/>
+        </w:rPr>
+        <w:t>tml、</w:t>
+      </w:r>
+      <w:proofErr w:type="spellStart"/>
+      <w:r>
+        <w:rPr>
+          <w:rFonts w:hint="eastAsia"/>
+        </w:rPr>
+        <w:t>css</w:t>
+      </w:r>
+      <w:proofErr w:type="spellEnd"/>
+      <w:r>
+        <w:rPr>
+          <w:rFonts w:hint="eastAsia"/>
+        </w:rPr>
+        <w:t>、</w:t>
+      </w:r>
+      <w:proofErr w:type="spellStart"/>
+      <w:r>
+        <w:rPr>
+          <w:rFonts w:hint="eastAsia"/>
+        </w:rPr>
+        <w:t>js</w:t>
+      </w:r>
+      <w:proofErr w:type="spellEnd"/>
+      <w:r>
+        <w:rPr>
+          <w:rFonts w:hint="eastAsia"/>
+        </w:rPr>
+        <w:t>规范的维护和制定的组织W3C。</w:t>
+      </w:r>
+    </w:p>
+    <w:p>
+      <w:r>
+        <w:rPr>
+          <w:rFonts w:hint="eastAsia"/>
+        </w:rPr>
+        <w:t>中文网站：</w:t>
+      </w:r>
+    </w:p>
+    <w:p>
+      <w:r>
+        <w:rPr>
+          <w:rFonts w:hint="eastAsia"/>
+        </w:rPr>
+        <w:t>HTML1.0-HTML5。</w:t>
+      </w:r>
+    </w:p>
+    <w:p>
+      <w:r>
+        <w:rPr>
+          <w:rFonts w:hint="eastAsia"/>
+        </w:rPr>
+        <w:t>HTML4.0版本，将结构和样式进行了分离。常用的HTML4.01版本</w:t>
+      </w:r>
+    </w:p>
+    <w:p>
+      <w:r>
+        <w:rPr>
+          <w:rFonts w:hint="eastAsia"/>
+        </w:rPr>
+        <w:t>XHTML1.0在4.01版本基础进行严格化，和扩展升级，严格标签必须小写，属性必须用双引号包裹，借宿标签的关闭符号/必须写。</w:t>
+      </w:r>
+    </w:p>
+    <w:p>
+      <w:r>
+        <w:t>s</w:t>
+      </w:r>
+      <w:r>
+        <w:rPr>
+          <w:rFonts w:hint="eastAsia"/>
+        </w:rPr>
+        <w:t>trict</w:t>
+      </w:r>
+      <w:r>
+        <w:t xml:space="preserve"> </w:t>
+      </w:r>
+      <w:r>
+        <w:rPr>
+          <w:rFonts w:hint="eastAsia"/>
+        </w:rPr>
+        <w:t>不可以用font等废弃标签，不可使用框架集</w:t>
+      </w:r>
+    </w:p>
+    <w:p>
+      <w:r>
+        <w:t>t</w:t>
+      </w:r>
+      <w:r>
+        <w:rPr>
+          <w:rFonts w:hint="eastAsia"/>
+        </w:rPr>
+        <w:t>ransitional，可以使用font等废弃标签，不可使用框架集</w:t>
+      </w:r>
+    </w:p>
+    <w:p>
+      <w:r>
+        <w:t>f</w:t>
+      </w:r>
+      <w:r>
+        <w:rPr>
+          <w:rFonts w:hint="eastAsia"/>
+        </w:rPr>
+        <w:t>rameset</w:t>
+      </w:r>
+      <w:r>
+        <w:t xml:space="preserve"> </w:t>
+      </w:r>
+      <w:r>
+        <w:rPr>
+          <w:rFonts w:hint="eastAsia"/>
+        </w:rPr>
+        <w:t>可以使用框架集</w:t>
+      </w:r>
+    </w:p>
+    <w:p>
+      <w:r>
+        <w:rPr>
+          <w:rFonts w:hint="eastAsia"/>
+        </w:rPr>
+        <w:t>t</w:t>
+      </w:r>
+      <w:r>
+        <w:rPr>
+          <w:rFonts w:hint="eastAsia"/>
+        </w:rPr>
+        <w:t>ransitional：</w:t>
+      </w:r>
+    </w:p>
+    <w:p>
+      <w:r>
+        <w:tab/>
+      </w:r>
+      <w:r>
+        <w:rPr>
+          <w:rFonts w:hint="eastAsia"/>
+        </w:rPr>
+        <w:t>学习过程中最常用的是XHTML1.0</w:t>
+      </w:r>
+      <w:r>
+        <w:t xml:space="preserve"> </w:t>
+      </w:r>
+      <w:r>
+        <w:rPr>
+          <w:rFonts w:hint="eastAsia"/>
+        </w:rPr>
+        <w:t>transitional</w:t>
+      </w:r>
+    </w:p>
+    <w:p>
+      <w:r>
+        <w:tab/>
+      </w:r>
+      <w:proofErr w:type="spellStart"/>
+      <w:r>
+        <w:rPr>
+          <w:rFonts w:hint="eastAsia"/>
+        </w:rPr>
+        <w:t>html</w:t>
+      </w:r>
+      <w:r>
+        <w:t>:xt</w:t>
+      </w:r>
+      <w:proofErr w:type="spellEnd"/>
+      <w:r>
+        <w:t xml:space="preserve"> </w:t>
+      </w:r>
+      <w:r>
+        <w:rPr>
+          <w:rFonts w:hint="eastAsia"/>
+        </w:rPr>
+        <w:t>使用的是XHTML1.</w:t>
+      </w:r>
+      <w:r>
+        <w:t xml:space="preserve">0 </w:t>
+      </w:r>
+      <w:r>
+        <w:rPr>
+          <w:rFonts w:hint="eastAsia"/>
+        </w:rPr>
+        <w:t>transitional</w:t>
+      </w:r>
+    </w:p>
+    <w:p>
+      <w:r>
+        <w:tab/>
+      </w:r>
+      <w:proofErr w:type="spellStart"/>
+      <w:r>
+        <w:rPr>
+          <w:rFonts w:hint="eastAsia"/>
+        </w:rPr>
+        <w:t>html</w:t>
+      </w:r>
+      <w:r>
+        <w:t>:xs</w:t>
+      </w:r>
+      <w:proofErr w:type="spellEnd"/>
+      <w:r>
+        <w:t xml:space="preserve"> </w:t>
+      </w:r>
+      <w:r>
+        <w:rPr>
+          <w:rFonts w:hint="eastAsia"/>
+        </w:rPr>
+        <w:t>使用的是XHTML1.0</w:t>
+      </w:r>
+      <w:r>
+        <w:t xml:space="preserve"> </w:t>
+      </w:r>
+      <w:r>
+        <w:rPr>
+          <w:rFonts w:hint="eastAsia"/>
+        </w:rPr>
+        <w:t>strict</w:t>
+      </w:r>
+    </w:p>
+    <w:p>
+      <w:r>
+        <w:rPr>
+          <w:rFonts w:hint="eastAsia"/>
+        </w:rPr>
+        <w:t>发展到HTML5版本时，进行了大幅度更新升级，取消了3个小版本</w:t>
+      </w:r>
+    </w:p>
+    <w:p>
+      <w:r>
+        <w:rPr>
+          <w:rFonts w:hint="eastAsia"/>
+        </w:rPr>
+        <w:t>HTML5的DTD进行了极大的简化：&lt;</w:t>
+      </w:r>
+      <w:r>
+        <w:t>!DOCTYPE html&gt;</w:t>
+      </w:r>
+    </w:p>
+    <w:p>
+      <w:r>
+        <w:rPr>
+          <w:rFonts w:hint="eastAsia"/>
+        </w:rPr>
+        <w:t>html</w:t>
+      </w:r>
+      <w:r>
+        <w:rPr>
+          <w:rFonts w:hint="eastAsia"/>
+        </w:rPr>
+        <w:t>标签</w:t>
+      </w:r>
+      <w:r>
+        <w:rPr>
+          <w:rFonts w:hint="eastAsia"/>
+        </w:rPr>
+        <w:t>是</w:t>
+      </w:r>
+      <w:r>
+        <w:rPr>
+          <w:rFonts w:hint="eastAsia"/>
+        </w:rPr>
+        <w:t>一个双标签。</w:t>
+      </w:r>
+    </w:p>
+    <w:p>
+      <w:r>
+        <w:rPr>
+          <w:rFonts w:hint="eastAsia"/>
+        </w:rPr>
+        <w:t>双标签：有开始标签和结束标签，必须是成对出现的。</w:t>
+      </w:r>
+    </w:p>
+    <w:p>
+      <w:r>
+        <w:rPr>
+          <w:rFonts w:hint="eastAsia"/>
+        </w:rPr>
+        <w:t>html</w:t>
+      </w:r>
+      <w:r>
+        <w:rPr>
+          <w:rFonts w:hint="eastAsia"/>
+        </w:rPr>
+        <w:t>标签有两个属性</w:t>
+      </w:r>
+    </w:p>
+    <w:p>
+      <w:proofErr w:type="spellStart"/>
+      <w:r>
+        <w:rPr>
+          <w:rFonts w:hint="eastAsia"/>
+        </w:rPr>
+        <w:t>xmlns</w:t>
+      </w:r>
+      <w:proofErr w:type="spellEnd"/>
+      <w:r>
+        <w:rPr>
+          <w:rFonts w:hint="eastAsia"/>
+        </w:rPr>
+        <w:t>规定了我们的标签使用的是哪种命名规范。是xml</w:t>
+      </w:r>
+      <w:r>
+        <w:t xml:space="preserve"> </w:t>
+      </w:r>
+      <w:r>
+        <w:rPr>
+          <w:rFonts w:hint="eastAsia"/>
+        </w:rPr>
+        <w:t>的 namespace的缩写，用户浏览器不一致，必须规范什么是标签，什么是内容。标签具有什么语义。</w:t>
+      </w:r>
+    </w:p>
+    <w:p>
+      <w:proofErr w:type="spellStart"/>
+      <w:r>
+        <w:rPr>
+          <w:rFonts w:hint="eastAsia"/>
+        </w:rPr>
+        <w:t>lang</w:t>
+      </w:r>
+      <w:proofErr w:type="spellEnd"/>
+      <w:r>
+        <w:rPr>
+          <w:rFonts w:hint="eastAsia"/>
+        </w:rPr>
+        <w:t>：规定我们html文件标签都必须使用英文。</w:t>
+      </w:r>
+    </w:p>
+    <w:p>
+      <w:r>
+        <w:rPr>
+          <w:rFonts w:hint="eastAsia"/>
+        </w:rPr>
+        <w:t>head</w:t>
+      </w:r>
+      <w:r>
+        <w:rPr>
+          <w:rFonts w:hint="eastAsia"/>
+        </w:rPr>
+        <w:t>标签也是一对双标签，里面是对我们网页进行的一个配置。</w:t>
+      </w:r>
+    </w:p>
+    <w:p>
+      <w:r>
+        <w:rPr>
+          <w:rFonts w:hint="eastAsia"/>
+        </w:rPr>
+        <w:t>meta</w:t>
+      </w:r>
+      <w:r>
+        <w:rPr>
+          <w:rFonts w:hint="eastAsia"/>
+        </w:rPr>
+        <w:t>标签：单标签</w:t>
+      </w:r>
+    </w:p>
+    <w:p>
+      <w:pPr>
+        <w:rPr>
+          <w:rFonts w:hint="eastAsia"/>
+        </w:rPr>
+      </w:pPr>
+      <w:r>
+        <w:rPr>
+          <w:rFonts w:hint="eastAsia"/>
+        </w:rPr>
+        <w:t>我们常用的字符集：</w:t>
+      </w:r>
+    </w:p>
+    <w:p>
+      <w:pPr>
+        <w:ind w:firstLine="420"/>
+      </w:pPr>
+      <w:r>
+        <w:rPr>
+          <w:rFonts w:hint="eastAsia"/>
+        </w:rPr>
+        <w:t>国际标准字库：utf-8，包括世界上所有人类的语言，中文占三个字节。</w:t>
+      </w:r>
+    </w:p>
+    <w:p>
+      <w:pPr>
+        <w:ind w:firstLine="420"/>
+      </w:pPr>
+      <w:r>
+        <w:rPr>
+          <w:rFonts w:hint="eastAsia"/>
+        </w:rPr>
+        <w:t>国家标准字库：gb2312/</w:t>
+      </w:r>
+      <w:proofErr w:type="spellStart"/>
+      <w:r>
+        <w:rPr>
+          <w:rFonts w:hint="eastAsia"/>
+        </w:rPr>
+        <w:t>gbk</w:t>
+      </w:r>
+      <w:proofErr w:type="spellEnd"/>
+      <w:r>
+        <w:rPr>
+          <w:rFonts w:hint="eastAsia"/>
+        </w:rPr>
+        <w:t>，包括所有的简体字，大部分繁体，一些特殊符号，片假名，中文占两个字符</w:t>
+      </w:r>
+    </w:p>
+    <w:p>
+      <w:pPr>
+        <w:ind w:firstLine="420"/>
+      </w:pPr>
+      <w:r>
+        <w:rPr>
+          <w:rFonts w:hint="eastAsia"/>
+        </w:rPr>
+        <w:t>这两种字库的使用情况：</w:t>
+      </w:r>
+    </w:p>
+    <w:p>
+      <w:pPr>
+        <w:pStyle w:val="a3"/>
+        <w:numPr>
+          <w:ilvl w:val="0"/>
+          <w:numId w:val="3"/>
+        </w:numPr>
+        <w:ind w:firstLineChars="0"/>
+      </w:pPr>
+      <w:r>
+        <w:rPr>
+          <w:rFonts w:hint="eastAsia"/>
+        </w:rPr>
+        <w:t>网页中有大量的中文，同时要求加载速度，使用</w:t>
+      </w:r>
+      <w:proofErr w:type="spellStart"/>
+      <w:r>
+        <w:rPr>
+          <w:rFonts w:hint="eastAsia"/>
+        </w:rPr>
+        <w:t>gbk</w:t>
+      </w:r>
+      <w:proofErr w:type="spellEnd"/>
+      <w:r>
+        <w:rPr>
+          <w:rFonts w:hint="eastAsia"/>
+        </w:rPr>
+        <w:t>字符集</w:t>
+      </w:r>
+    </w:p>
+    <w:p>
+      <w:pPr>
+        <w:pStyle w:val="a3"/>
+        <w:numPr>
+          <w:ilvl w:val="0"/>
+          <w:numId w:val="3"/>
+        </w:numPr>
+        <w:ind w:firstLineChars="0"/>
+      </w:pPr>
+      <w:r>
+        <w:rPr>
+          <w:rFonts w:hint="eastAsia"/>
+        </w:rPr>
+        <w:t>制作外文网站，有少数民族语言的网站，或不要求家在速度，使用utf</w:t>
+      </w:r>
+      <w:r>
+        <w:t>-8</w:t>
+      </w:r>
+    </w:p>
+    <w:p>
+      <w:r>
+        <w:rPr>
+          <w:rFonts w:hint="eastAsia"/>
+        </w:rPr>
+        <w:t>注意：规定的字符集必须与编辑软件的保存字符集类型一致，否则会乱码。</w:t>
+      </w:r>
+    </w:p>
+    <w:p>
+      <w:pPr>
+        <w:rPr>
+          <w:rFonts w:hint="eastAsia"/>
+        </w:rPr>
+      </w:pPr>
+      <w:r>
+        <w:rPr>
+          <w:rFonts w:hint="eastAsia"/>
+        </w:rPr>
+        <w:lastRenderedPageBreak/>
+        <w:t>title</w:t>
+      </w:r>
+      <w:r>
+        <w:rPr>
+          <w:rFonts w:hint="eastAsia"/>
+        </w:rPr>
+        <w:t>标签：是一个双标签，内部书写的是网页的标题</w:t>
+      </w:r>
+    </w:p>
+    <w:p>
+      <w:r>
+        <w:rPr>
+          <w:rFonts w:hint="eastAsia"/>
+        </w:rPr>
+        <w:t>搜索引擎优化：SEO。提升我们搜索排名。</w:t>
+      </w:r>
+    </w:p>
+    <w:p>
+      <w:r>
+        <w:rPr>
+          <w:rFonts w:hint="eastAsia"/>
+        </w:rPr>
+        <w:t>title</w:t>
+      </w:r>
+      <w:r>
+        <w:rPr>
+          <w:rFonts w:hint="eastAsia"/>
+        </w:rPr>
+        <w:t>里的文字会作为关键首先被搜索引擎抓取。</w:t>
+      </w:r>
+    </w:p>
+    <w:p/>
+    <w:p>
+      <w:r>
+        <w:rPr>
+          <w:rFonts w:hint="eastAsia"/>
+        </w:rPr>
+        <w:t>html</w:t>
+      </w:r>
+      <w:r>
+        <w:rPr>
+          <w:rFonts w:hint="eastAsia"/>
+        </w:rPr>
+        <w:t>的语法：</w:t>
+      </w:r>
+    </w:p>
+    <w:p>
+      <w:pPr>
+        <w:pStyle w:val="a3"/>
+        <w:numPr>
+          <w:ilvl w:val="0"/>
+          <w:numId w:val="4"/>
+        </w:numPr>
+        <w:ind w:firstLineChars="0"/>
+      </w:pPr>
+      <w:r>
+        <w:rPr>
+          <w:rFonts w:hint="eastAsia"/>
+        </w:rPr>
+        <w:t>html对换行与空格不敏感。对标签之间的嵌套敏感</w:t>
+      </w:r>
+    </w:p>
+    <w:p>
+      <w:pPr>
+        <w:pStyle w:val="a3"/>
+        <w:numPr>
+          <w:ilvl w:val="1"/>
+          <w:numId w:val="4"/>
+        </w:numPr>
+        <w:ind w:firstLineChars="0"/>
+      </w:pPr>
+      <w:r>
+        <w:rPr>
+          <w:rFonts w:hint="eastAsia"/>
+        </w:rPr>
+        <w:t>为了保证我们代码的可读性强，需要对我们的标签进行合理的缩进</w:t>
+      </w:r>
+    </w:p>
+    <w:p>
+      <w:pPr>
+        <w:pStyle w:val="a3"/>
+        <w:numPr>
+          <w:ilvl w:val="0"/>
+          <w:numId w:val="4"/>
+        </w:numPr>
+        <w:ind w:firstLineChars="0"/>
+      </w:pPr>
+      <w:r>
+        <w:rPr>
+          <w:rFonts w:hint="eastAsia"/>
+        </w:rPr>
+        <w:t>空白折叠现象</w:t>
+      </w:r>
+    </w:p>
+    <w:p>
+      <w:pPr>
+        <w:pStyle w:val="a3"/>
+        <w:numPr>
+          <w:ilvl w:val="1"/>
+          <w:numId w:val="4"/>
+        </w:numPr>
+        <w:ind w:firstLineChars="0"/>
+      </w:pPr>
+      <w:r>
+        <w:rPr>
+          <w:rFonts w:hint="eastAsia"/>
+        </w:rPr>
+        <w:t>在普通文本中，多个空格，缩进，换行，在浏览器中只显示一个空格（即使文本内部区域）</w:t>
+      </w:r>
+    </w:p>
+    <w:p>
+      <w:pPr>
+        <w:pStyle w:val="a3"/>
+        <w:numPr>
+          <w:ilvl w:val="0"/>
+          <w:numId w:val="4"/>
+        </w:numPr>
+        <w:ind w:firstLineChars="0"/>
+      </w:pPr>
+      <w:r>
+        <w:rPr>
+          <w:rFonts w:hint="eastAsia"/>
+        </w:rPr>
+        <w:t>html</w:t>
+      </w:r>
+      <w:r>
+        <w:rPr>
+          <w:rFonts w:hint="eastAsia"/>
+        </w:rPr>
+        <w:t>标签</w:t>
+      </w:r>
+    </w:p>
+    <w:p>
+      <w:pPr>
+        <w:pStyle w:val="a3"/>
+        <w:numPr>
+          <w:ilvl w:val="1"/>
+          <w:numId w:val="4"/>
+        </w:numPr>
+        <w:ind w:firstLineChars="0"/>
+      </w:pPr>
+      <w:r>
+        <w:rPr>
+          <w:rFonts w:hint="eastAsia"/>
+        </w:rPr>
+        <w:t>标签必须写在一对尖括号里&lt;</w:t>
+      </w:r>
+      <w:r>
+        <w:t>&gt;</w:t>
+      </w:r>
+    </w:p>
+    <w:p>
+      <w:pPr>
+        <w:pStyle w:val="a3"/>
+        <w:numPr>
+          <w:ilvl w:val="1"/>
+          <w:numId w:val="4"/>
+        </w:numPr>
+        <w:ind w:firstLineChars="0"/>
+      </w:pPr>
+      <w:r>
+        <w:rPr>
+          <w:rFonts w:hint="eastAsia"/>
+        </w:rPr>
+        <w:t>双标签必须成对出现</w:t>
+      </w:r>
+    </w:p>
+    <w:p>
+      <w:pPr>
+        <w:pStyle w:val="a3"/>
+        <w:numPr>
+          <w:ilvl w:val="2"/>
+          <w:numId w:val="4"/>
+        </w:numPr>
+        <w:ind w:firstLineChars="0"/>
+      </w:pPr>
+      <w:r>
+        <w:rPr>
+          <w:rFonts w:hint="eastAsia"/>
+        </w:rPr>
+        <w:t>如果书写不完整，会影响后面的标签。</w:t>
+      </w:r>
+    </w:p>
+    <w:p>
+      <w:pPr>
+        <w:pStyle w:val="a3"/>
+        <w:numPr>
+          <w:ilvl w:val="1"/>
+          <w:numId w:val="4"/>
+        </w:numPr>
+        <w:ind w:firstLineChars="0"/>
+      </w:pPr>
+      <w:r>
+        <w:rPr>
+          <w:rFonts w:hint="eastAsia"/>
+        </w:rPr>
+        <w:t>结束标签必须写关闭符号/。</w:t>
+      </w:r>
+    </w:p>
+    <w:p>
+      <w:pPr>
+        <w:pStyle w:val="a3"/>
+        <w:numPr>
+          <w:ilvl w:val="1"/>
+          <w:numId w:val="4"/>
+        </w:numPr>
+        <w:ind w:firstLineChars="0"/>
+      </w:pPr>
+      <w:r>
+        <w:rPr>
+          <w:rFonts w:hint="eastAsia"/>
+        </w:rPr>
+        <w:t>标签分类：</w:t>
+      </w:r>
+    </w:p>
+    <w:p>
+      <w:pPr>
+        <w:pStyle w:val="a3"/>
+        <w:numPr>
+          <w:ilvl w:val="2"/>
+          <w:numId w:val="4"/>
+        </w:numPr>
+        <w:ind w:firstLineChars="0"/>
+      </w:pPr>
+      <w:r>
+        <w:rPr>
+          <w:rFonts w:hint="eastAsia"/>
+        </w:rPr>
+        <w:t>容器级：内部还可以放置嵌套任意类型的标签，甚至是</w:t>
+      </w:r>
+      <w:proofErr w:type="gramStart"/>
+      <w:r>
+        <w:rPr>
+          <w:rFonts w:hint="eastAsia"/>
+        </w:rPr>
+        <w:t>容器级</w:t>
+      </w:r>
+      <w:proofErr w:type="gramEnd"/>
+      <w:r>
+        <w:rPr>
+          <w:rFonts w:hint="eastAsia"/>
+        </w:rPr>
+        <w:t>标签</w:t>
+      </w:r>
+    </w:p>
+    <w:p>
+      <w:pPr>
+        <w:pStyle w:val="a3"/>
+        <w:numPr>
+          <w:ilvl w:val="2"/>
+          <w:numId w:val="4"/>
+        </w:numPr>
+        <w:ind w:firstLineChars="0"/>
+      </w:pPr>
+      <w:r>
+        <w:rPr>
+          <w:rFonts w:hint="eastAsia"/>
+        </w:rPr>
+        <w:t>文本级：只能放文字、图片、表单元素，废弃的文字修饰标签等。不能放</w:t>
+      </w:r>
+      <w:proofErr w:type="gramStart"/>
+      <w:r>
+        <w:rPr>
+          <w:rFonts w:hint="eastAsia"/>
+        </w:rPr>
+        <w:t>容器级</w:t>
+      </w:r>
+      <w:proofErr w:type="gramEnd"/>
+      <w:r>
+        <w:rPr>
+          <w:rFonts w:hint="eastAsia"/>
+        </w:rPr>
+        <w:t>标签。</w:t>
+      </w:r>
+    </w:p>
+    <w:p>
+      <w:pPr>
+        <w:pStyle w:val="a3"/>
+        <w:numPr>
+          <w:ilvl w:val="0"/>
+          <w:numId w:val="4"/>
+        </w:numPr>
+        <w:ind w:firstLineChars="0"/>
+      </w:pPr>
+      <w:r>
+        <w:rPr>
+          <w:rFonts w:hint="eastAsia"/>
+        </w:rPr>
+        <w:t>标签属性</w:t>
+      </w:r>
+    </w:p>
+    <w:p>
+      <w:pPr>
+        <w:pStyle w:val="a3"/>
+        <w:numPr>
+          <w:ilvl w:val="1"/>
+          <w:numId w:val="4"/>
+        </w:numPr>
+        <w:ind w:firstLineChars="0"/>
+      </w:pPr>
+      <w:r>
+        <w:rPr>
+          <w:rFonts w:hint="eastAsia"/>
+        </w:rPr>
+        <w:t>每一个标签都有自己特定的属性。</w:t>
+      </w:r>
+    </w:p>
+    <w:p>
+      <w:pPr>
+        <w:pStyle w:val="a3"/>
+        <w:numPr>
+          <w:ilvl w:val="1"/>
+          <w:numId w:val="4"/>
+        </w:numPr>
+        <w:ind w:firstLineChars="0"/>
+      </w:pPr>
+      <w:r>
+        <w:rPr>
+          <w:rFonts w:hint="eastAsia"/>
+        </w:rPr>
+        <w:t>属性都有属性值，属性名k</w:t>
+      </w:r>
+      <w:r>
+        <w:t>(key)</w:t>
+      </w:r>
+      <w:r>
+        <w:rPr>
+          <w:rFonts w:hint="eastAsia"/>
+        </w:rPr>
+        <w:t>，属性值v</w:t>
+      </w:r>
+      <w:r>
+        <w:t>(value)</w:t>
+      </w:r>
+      <w:r>
+        <w:rPr>
+          <w:rFonts w:hint="eastAsia"/>
+        </w:rPr>
+        <w:t>，键值对写法</w:t>
+      </w:r>
+    </w:p>
+    <w:p>
+      <w:pPr>
+        <w:pStyle w:val="a3"/>
+        <w:numPr>
+          <w:ilvl w:val="2"/>
+          <w:numId w:val="4"/>
+        </w:numPr>
+        <w:ind w:firstLineChars="0"/>
+      </w:pPr>
+      <w:r>
+        <w:rPr>
+          <w:rFonts w:hint="eastAsia"/>
+        </w:rPr>
+        <w:t>属性书写在标签的起始标签内部，与标签名之间用空格隔开，属性与属性之间也需要用空格隔开</w:t>
+      </w:r>
+    </w:p>
+    <w:p>
+      <w:pPr>
+        <w:pStyle w:val="a3"/>
+        <w:numPr>
+          <w:ilvl w:val="2"/>
+          <w:numId w:val="4"/>
+        </w:numPr>
+        <w:ind w:firstLineChars="0"/>
+      </w:pPr>
+      <w:r>
+        <w:rPr>
+          <w:rFonts w:hint="eastAsia"/>
+        </w:rPr>
+        <w:t>键值对书写格式：k=</w:t>
+      </w:r>
+      <w:proofErr w:type="gramStart"/>
+      <w:r>
+        <w:t>”</w:t>
+      </w:r>
+      <w:proofErr w:type="gramEnd"/>
+      <w:r>
+        <w:t>v</w:t>
+      </w:r>
+      <w:proofErr w:type="gramStart"/>
+      <w:r>
+        <w:t>”</w:t>
+      </w:r>
+      <w:proofErr w:type="gramEnd"/>
+      <w:r>
+        <w:rPr>
+          <w:rFonts w:hint="eastAsia"/>
+        </w:rPr>
+        <w:t>。中间不能有空格。</w:t>
+      </w:r>
+    </w:p>
+    <w:p>
+      <w:pPr>
+        <w:pStyle w:val="a3"/>
+        <w:numPr>
+          <w:ilvl w:val="2"/>
+          <w:numId w:val="4"/>
+        </w:numPr>
+        <w:ind w:firstLineChars="0"/>
+      </w:pPr>
+      <w:r>
+        <w:rPr>
+          <w:rFonts w:hint="eastAsia"/>
+        </w:rPr>
+        <w:t>属性</w:t>
+      </w:r>
+      <w:proofErr w:type="gramStart"/>
+      <w:r>
+        <w:rPr>
+          <w:rFonts w:hint="eastAsia"/>
+        </w:rPr>
+        <w:t>值必须</w:t>
+      </w:r>
+      <w:proofErr w:type="gramEnd"/>
+      <w:r>
+        <w:rPr>
+          <w:rFonts w:hint="eastAsia"/>
+        </w:rPr>
+        <w:t>是用双引号包裹，XHMTL严格要求使用双引号。</w:t>
+      </w:r>
+    </w:p>
+    <w:p>
+      <w:pPr>
+        <w:pStyle w:val="a3"/>
+        <w:numPr>
+          <w:ilvl w:val="2"/>
+          <w:numId w:val="4"/>
+        </w:numPr>
+        <w:ind w:firstLineChars="0"/>
+      </w:pPr>
+      <w:r>
+        <w:rPr>
+          <w:rFonts w:hint="eastAsia"/>
+        </w:rPr>
+        <w:t>标签属性值可以有一个或多个，多个属性值之间用空格隔开，全部必须在引号内部。</w:t>
+      </w:r>
+    </w:p>
+    <w:p>
+      <w:pPr>
+        <w:pStyle w:val="a3"/>
+        <w:numPr>
+          <w:ilvl w:val="0"/>
+          <w:numId w:val="4"/>
+        </w:numPr>
+        <w:ind w:firstLineChars="0"/>
+      </w:pPr>
+      <w:r>
+        <w:rPr>
+          <w:rFonts w:hint="eastAsia"/>
+        </w:rPr>
+        <w:t>html</w:t>
+      </w:r>
+      <w:r>
+        <w:rPr>
+          <w:rFonts w:hint="eastAsia"/>
+        </w:rPr>
+        <w:t>标签</w:t>
+      </w:r>
+    </w:p>
+    <w:p>
+      <w:pPr>
+        <w:pStyle w:val="a3"/>
+        <w:numPr>
+          <w:ilvl w:val="1"/>
+          <w:numId w:val="4"/>
+        </w:numPr>
+        <w:ind w:firstLineChars="0"/>
+      </w:pPr>
+      <w:r>
+        <w:rPr>
+          <w:rFonts w:hint="eastAsia"/>
+        </w:rPr>
+        <w:t>headline</w:t>
+      </w:r>
+      <w:r>
+        <w:rPr>
+          <w:rFonts w:hint="eastAsia"/>
+        </w:rPr>
+        <w:t>，标题的缩写，</w:t>
+      </w:r>
+      <w:proofErr w:type="gramStart"/>
+      <w:r>
+        <w:rPr>
+          <w:rFonts w:hint="eastAsia"/>
+        </w:rPr>
+        <w:t>容器级</w:t>
+      </w:r>
+      <w:proofErr w:type="gramEnd"/>
+      <w:r>
+        <w:rPr>
+          <w:rFonts w:hint="eastAsia"/>
+        </w:rPr>
+        <w:t>标签</w:t>
+      </w:r>
+    </w:p>
+    <w:p>
+      <w:pPr>
+        <w:pStyle w:val="a3"/>
+        <w:numPr>
+          <w:ilvl w:val="1"/>
+          <w:numId w:val="4"/>
+        </w:numPr>
+        <w:ind w:firstLineChars="0"/>
+      </w:pPr>
+      <w:r>
+        <w:rPr>
+          <w:rFonts w:hint="eastAsia"/>
+        </w:rPr>
+        <w:t>h系列</w:t>
+      </w:r>
+    </w:p>
+    <w:p>
+      <w:pPr>
+        <w:pStyle w:val="a3"/>
+        <w:numPr>
+          <w:ilvl w:val="1"/>
+          <w:numId w:val="4"/>
+        </w:numPr>
+        <w:ind w:firstLineChars="0"/>
+      </w:pPr>
+      <w:r>
+        <w:rPr>
+          <w:rFonts w:hint="eastAsia"/>
+        </w:rPr>
+        <w:t>h系列标签分为了六个的等级，表示一到六级标题。</w:t>
+      </w:r>
+    </w:p>
+    <w:p>
+      <w:pPr>
+        <w:pStyle w:val="a3"/>
+        <w:numPr>
+          <w:ilvl w:val="1"/>
+          <w:numId w:val="4"/>
+        </w:numPr>
+        <w:ind w:firstLineChars="0"/>
+      </w:pPr>
+      <w:r>
+        <w:rPr>
+          <w:rFonts w:hint="eastAsia"/>
+        </w:rPr>
+        <w:t>约定俗成，一般一个页面里面h1标签的权重是最高</w:t>
+      </w:r>
+      <w:r>
+        <w:rPr>
+          <w:rFonts w:hint="eastAsia"/>
+        </w:rPr>
+        <w:t>的，最便于搜索引擎搜索的，一个页面只写一个h1标签，一般将这个标签给logo</w:t>
+      </w:r>
+    </w:p>
+    <w:p>
+      <w:pPr>
+        <w:pStyle w:val="a3"/>
+        <w:numPr>
+          <w:ilvl w:val="1"/>
+          <w:numId w:val="4"/>
+        </w:numPr>
+        <w:ind w:firstLineChars="0"/>
+      </w:pPr>
+      <w:r>
+        <w:rPr>
+          <w:rFonts w:hint="eastAsia"/>
+        </w:rPr>
+        <w:t>没有嵌套关系</w:t>
+      </w:r>
+    </w:p>
+    <w:p>
+      <w:pPr>
+        <w:pStyle w:val="a3"/>
+        <w:numPr>
+          <w:ilvl w:val="0"/>
+          <w:numId w:val="4"/>
+        </w:numPr>
+        <w:ind w:firstLineChars="0"/>
+      </w:pPr>
+      <w:r>
+        <w:t>P</w:t>
+      </w:r>
+      <w:r>
+        <w:rPr>
+          <w:rFonts w:hint="eastAsia"/>
+        </w:rPr>
+        <w:t>标签</w:t>
+      </w:r>
+    </w:p>
+    <w:p>
+      <w:pPr>
+        <w:pStyle w:val="a3"/>
+        <w:numPr>
+          <w:ilvl w:val="1"/>
+          <w:numId w:val="4"/>
+        </w:numPr>
+        <w:ind w:firstLineChars="0"/>
+      </w:pPr>
+      <w:r>
+        <w:t>P</w:t>
+      </w:r>
+      <w:r>
+        <w:rPr>
+          <w:rFonts w:hint="eastAsia"/>
+        </w:rPr>
+        <w:t>aragraph，段落的意思，</w:t>
+      </w:r>
+      <w:proofErr w:type="gramStart"/>
+      <w:r>
+        <w:rPr>
+          <w:rFonts w:hint="eastAsia"/>
+        </w:rPr>
+        <w:t>文本级</w:t>
+      </w:r>
+      <w:proofErr w:type="gramEnd"/>
+      <w:r>
+        <w:rPr>
+          <w:rFonts w:hint="eastAsia"/>
+        </w:rPr>
+        <w:t>标签。给我们文本添加一个段落的语义。</w:t>
+      </w:r>
+    </w:p>
+    <w:p>
+      <w:pPr>
+        <w:pStyle w:val="a3"/>
+        <w:numPr>
+          <w:ilvl w:val="1"/>
+          <w:numId w:val="4"/>
+        </w:numPr>
+        <w:ind w:firstLineChars="0"/>
+      </w:pPr>
+      <w:r>
+        <w:rPr>
+          <w:rFonts w:hint="eastAsia"/>
+        </w:rPr>
+        <w:t>注意：一个p标签只能作用于一个段落，多个段落要用多个标签分别标记</w:t>
+      </w:r>
+    </w:p>
+    <w:p>
+      <w:pPr>
+        <w:pStyle w:val="a3"/>
+        <w:numPr>
+          <w:ilvl w:val="0"/>
+          <w:numId w:val="4"/>
+        </w:numPr>
+        <w:ind w:firstLineChars="0"/>
+      </w:pPr>
+      <w:proofErr w:type="spellStart"/>
+      <w:r>
+        <w:rPr>
+          <w:rFonts w:hint="eastAsia"/>
+        </w:rPr>
+        <w:t>img</w:t>
+      </w:r>
+      <w:proofErr w:type="spellEnd"/>
+      <w:r>
+        <w:rPr>
+          <w:rFonts w:hint="eastAsia"/>
+        </w:rPr>
+        <w:t>标签</w:t>
+      </w:r>
+    </w:p>
+    <w:p>
+      <w:pPr>
+        <w:pStyle w:val="a3"/>
+        <w:numPr>
+          <w:ilvl w:val="1"/>
+          <w:numId w:val="4"/>
+        </w:numPr>
+        <w:ind w:firstLineChars="0"/>
+      </w:pPr>
+      <w:r>
+        <w:rPr>
+          <w:rFonts w:hint="eastAsia"/>
+        </w:rPr>
+        <w:t>image</w:t>
+      </w:r>
+      <w:r>
+        <w:rPr>
+          <w:rFonts w:hint="eastAsia"/>
+        </w:rPr>
+        <w:t>，图片的意思。表示引入一张图片，本身相当于一个特殊的文本，</w:t>
+      </w:r>
+    </w:p>
+    <w:p>
+      <w:pPr>
+        <w:pStyle w:val="a3"/>
+        <w:numPr>
+          <w:ilvl w:val="1"/>
+          <w:numId w:val="4"/>
+        </w:numPr>
+        <w:ind w:firstLineChars="0"/>
+      </w:pPr>
+      <w:proofErr w:type="spellStart"/>
+      <w:r>
+        <w:rPr>
+          <w:rFonts w:hint="eastAsia"/>
+        </w:rPr>
+        <w:t>img</w:t>
+      </w:r>
+      <w:proofErr w:type="spellEnd"/>
+      <w:r>
+        <w:rPr>
+          <w:rFonts w:hint="eastAsia"/>
+        </w:rPr>
+        <w:t>标签是一个单标签。</w:t>
+      </w:r>
+    </w:p>
+    <w:p>
+      <w:pPr>
+        <w:pStyle w:val="a3"/>
+        <w:numPr>
+          <w:ilvl w:val="1"/>
+          <w:numId w:val="4"/>
+        </w:numPr>
+        <w:ind w:firstLineChars="0"/>
+      </w:pPr>
+      <w:proofErr w:type="spellStart"/>
+      <w:r>
+        <w:rPr>
+          <w:rFonts w:hint="eastAsia"/>
+        </w:rPr>
+        <w:t>img</w:t>
+      </w:r>
+      <w:proofErr w:type="spellEnd"/>
+      <w:r>
+        <w:rPr>
+          <w:rFonts w:hint="eastAsia"/>
+        </w:rPr>
+        <w:t>标签属性：</w:t>
+      </w:r>
+    </w:p>
+    <w:p>
+      <w:pPr>
+        <w:pStyle w:val="a3"/>
+        <w:numPr>
+          <w:ilvl w:val="2"/>
+          <w:numId w:val="4"/>
+        </w:numPr>
+        <w:ind w:firstLineChars="0"/>
+      </w:pPr>
+      <w:proofErr w:type="spellStart"/>
+      <w:r>
+        <w:rPr>
+          <w:rFonts w:hint="eastAsia"/>
+        </w:rPr>
+        <w:t>src</w:t>
+      </w:r>
+      <w:proofErr w:type="spellEnd"/>
+      <w:r>
+        <w:rPr>
+          <w:rFonts w:hint="eastAsia"/>
+        </w:rPr>
+        <w:t>：source，资源，表示图片的来源、路径。必须写的属性</w:t>
+      </w:r>
+    </w:p>
+    <w:p>
+      <w:pPr>
+        <w:pStyle w:val="a3"/>
+        <w:numPr>
+          <w:ilvl w:val="2"/>
+          <w:numId w:val="4"/>
+        </w:numPr>
+        <w:ind w:firstLineChars="0"/>
+      </w:pPr>
+      <w:r>
+        <w:rPr>
+          <w:rFonts w:hint="eastAsia"/>
+        </w:rPr>
+        <w:t>width</w:t>
+      </w:r>
+      <w:r>
+        <w:t>:</w:t>
+      </w:r>
+      <w:r>
+        <w:rPr>
+          <w:rFonts w:hint="eastAsia"/>
+        </w:rPr>
+        <w:t>宽度。单位是px。可以省略单位。单独设置宽度，高度会等比例变</w:t>
+      </w:r>
+      <w:r>
+        <w:rPr>
+          <w:rFonts w:hint="eastAsia"/>
+        </w:rPr>
+        <w:lastRenderedPageBreak/>
+        <w:t>化</w:t>
+      </w:r>
+    </w:p>
+    <w:p>
+      <w:pPr>
+        <w:pStyle w:val="a3"/>
+        <w:numPr>
+          <w:ilvl w:val="2"/>
+          <w:numId w:val="4"/>
+        </w:numPr>
+        <w:ind w:firstLineChars="0"/>
+      </w:pPr>
+      <w:r>
+        <w:rPr>
+          <w:rFonts w:hint="eastAsia"/>
+        </w:rPr>
+        <w:t>height</w:t>
+      </w:r>
+      <w:r>
+        <w:t>:</w:t>
+      </w:r>
+      <w:r>
+        <w:rPr>
+          <w:rFonts w:hint="eastAsia"/>
+        </w:rPr>
+        <w:t>高度。</w:t>
+      </w:r>
+      <w:r>
+        <w:rPr>
+          <w:rFonts w:hint="eastAsia"/>
+        </w:rPr>
+        <w:t>单位是px。可以省略单位。单独设置宽度，</w:t>
+      </w:r>
+      <w:r>
+        <w:rPr>
+          <w:rFonts w:hint="eastAsia"/>
+        </w:rPr>
+        <w:t>宽</w:t>
+      </w:r>
+      <w:r>
+        <w:rPr>
+          <w:rFonts w:hint="eastAsia"/>
+        </w:rPr>
+        <w:t>度会等比例变化</w:t>
+      </w:r>
+    </w:p>
+    <w:p>
+      <w:pPr>
+        <w:pStyle w:val="a3"/>
+        <w:numPr>
+          <w:ilvl w:val="2"/>
+          <w:numId w:val="4"/>
+        </w:numPr>
+        <w:ind w:firstLineChars="0"/>
+      </w:pPr>
+      <w:r>
+        <w:rPr>
+          <w:rFonts w:hint="eastAsia"/>
+        </w:rPr>
+        <w:t>同时设置高宽，任意变形</w:t>
+      </w:r>
+    </w:p>
+    <w:p>
+      <w:pPr>
+        <w:pStyle w:val="a3"/>
+        <w:numPr>
+          <w:ilvl w:val="2"/>
+          <w:numId w:val="4"/>
+        </w:numPr>
+        <w:ind w:firstLineChars="0"/>
+      </w:pPr>
+      <w:r>
+        <w:rPr>
+          <w:rFonts w:hint="eastAsia"/>
+        </w:rPr>
+        <w:t>title：设置提示文本</w:t>
+      </w:r>
+    </w:p>
+    <w:p>
+      <w:pPr>
+        <w:pStyle w:val="a3"/>
+        <w:numPr>
+          <w:ilvl w:val="2"/>
+          <w:numId w:val="4"/>
+        </w:numPr>
+        <w:ind w:firstLineChars="0"/>
+      </w:pPr>
+      <w:r>
+        <w:rPr>
+          <w:rFonts w:hint="eastAsia"/>
+        </w:rPr>
+        <w:t>alt：设置图像没有找到时候的替换文本。</w:t>
+      </w:r>
+    </w:p>
+    <w:p>
+      <w:pPr>
+        <w:pStyle w:val="a3"/>
+        <w:numPr>
+          <w:ilvl w:val="0"/>
+          <w:numId w:val="4"/>
+        </w:numPr>
+        <w:ind w:firstLineChars="0"/>
+      </w:pPr>
+      <w:r>
+        <w:rPr>
+          <w:rFonts w:hint="eastAsia"/>
+        </w:rPr>
+        <w:t>路径：</w:t>
+      </w:r>
+    </w:p>
+    <w:p>
+      <w:pPr>
+        <w:pStyle w:val="a3"/>
+        <w:numPr>
+          <w:ilvl w:val="1"/>
+          <w:numId w:val="4"/>
+        </w:numPr>
+        <w:ind w:firstLineChars="0"/>
+      </w:pPr>
+      <w:r>
+        <w:rPr>
+          <w:rFonts w:hint="eastAsia"/>
+        </w:rPr>
+        <w:t>路径就是我们查找相关文件的位置的方法。</w:t>
+      </w:r>
+    </w:p>
+    <w:p>
+      <w:pPr>
+        <w:pStyle w:val="a3"/>
+        <w:numPr>
+          <w:ilvl w:val="1"/>
+          <w:numId w:val="4"/>
+        </w:numPr>
+        <w:ind w:firstLineChars="0"/>
+      </w:pPr>
+      <w:r>
+        <w:rPr>
+          <w:rFonts w:hint="eastAsia"/>
+        </w:rPr>
+        <w:t>查找方式有两种：相对路径、绝对路径。</w:t>
+      </w:r>
+    </w:p>
+    <w:p>
+      <w:pPr>
+        <w:pStyle w:val="a3"/>
+        <w:numPr>
+          <w:ilvl w:val="2"/>
+          <w:numId w:val="4"/>
+        </w:numPr>
+        <w:ind w:firstLineChars="0"/>
+      </w:pPr>
+      <w:r>
+        <w:rPr>
+          <w:rFonts w:hint="eastAsia"/>
+        </w:rPr>
+        <w:t>相对路径：查找文件时，从html文件本身出发，找文件的位置</w:t>
+      </w:r>
+    </w:p>
+    <w:p>
+      <w:pPr>
+        <w:pStyle w:val="a3"/>
+        <w:numPr>
+          <w:ilvl w:val="3"/>
+          <w:numId w:val="4"/>
+        </w:numPr>
+        <w:ind w:firstLineChars="0"/>
+      </w:pPr>
+      <w:r>
+        <w:rPr>
+          <w:rFonts w:hint="eastAsia"/>
+        </w:rPr>
+        <w:t>同级查找：直接书写文件名字（包括文件名和拓展名）</w:t>
+      </w:r>
+    </w:p>
+    <w:p>
+      <w:pPr>
+        <w:pStyle w:val="a3"/>
+        <w:numPr>
+          <w:ilvl w:val="3"/>
+          <w:numId w:val="4"/>
+        </w:numPr>
+        <w:ind w:firstLineChars="0"/>
+      </w:pPr>
+      <w:r>
+        <w:rPr>
+          <w:rFonts w:hint="eastAsia"/>
+        </w:rPr>
+        <w:t>子级查找：进入文件查找过程。书写对应的文件夹的名字，加/表示进入文件夹，然后直接书写指定的文件名。</w:t>
+      </w:r>
+    </w:p>
+    <w:p>
+      <w:pPr>
+        <w:pStyle w:val="a3"/>
+        <w:numPr>
+          <w:ilvl w:val="3"/>
+          <w:numId w:val="4"/>
+        </w:numPr>
+        <w:ind w:firstLineChars="0"/>
+      </w:pPr>
+      <w:r>
+        <w:rPr>
+          <w:rFonts w:hint="eastAsia"/>
+        </w:rPr>
+        <w:t>上级查找：</w:t>
+      </w:r>
+      <w:proofErr w:type="gramStart"/>
+      <w:r>
+        <w:rPr>
+          <w:rFonts w:hint="eastAsia"/>
+        </w:rPr>
+        <w:t>.</w:t>
+      </w:r>
+      <w:r>
+        <w:t>.</w:t>
+      </w:r>
+      <w:proofErr w:type="gramEnd"/>
+      <w:r>
+        <w:t>/</w:t>
+      </w:r>
+      <w:r>
+        <w:rPr>
+          <w:rFonts w:hint="eastAsia"/>
+        </w:rPr>
+        <w:t>书写文件名字。</w:t>
+      </w:r>
+    </w:p>
+    <w:p>
+      <w:pPr>
+        <w:pStyle w:val="a3"/>
+        <w:numPr>
+          <w:ilvl w:val="3"/>
+          <w:numId w:val="4"/>
+        </w:numPr>
+        <w:ind w:firstLineChars="0"/>
+      </w:pPr>
+      <w:r>
+        <w:rPr>
+          <w:rFonts w:hint="eastAsia"/>
+        </w:rPr>
+        <w:t>不能跨盘进行查找</w:t>
+      </w:r>
+    </w:p>
+    <w:p>
+      <w:pPr>
+        <w:pStyle w:val="a3"/>
+        <w:numPr>
+          <w:ilvl w:val="2"/>
+          <w:numId w:val="4"/>
+        </w:numPr>
+        <w:ind w:firstLineChars="0"/>
+      </w:pPr>
+      <w:r>
+        <w:rPr>
+          <w:rFonts w:hint="eastAsia"/>
+        </w:rPr>
+        <w:t>绝对路径</w:t>
+      </w:r>
+    </w:p>
+    <w:p>
+      <w:pPr>
+        <w:pStyle w:val="a3"/>
+        <w:numPr>
+          <w:ilvl w:val="3"/>
+          <w:numId w:val="4"/>
+        </w:numPr>
+        <w:ind w:firstLineChars="0"/>
+        <w:rPr>
+          <w:rFonts w:hint="eastAsia"/>
+        </w:rPr>
+      </w:pPr>
+      <w:r>
+        <w:rPr>
+          <w:rFonts w:hint="eastAsia"/>
+        </w:rPr>
+        <w:t>从盘符出发寻找目标文件，以http</w:t>
+      </w:r>
+      <w:r>
+        <w:t>://</w:t>
+      </w:r>
+      <w:r>
+        <w:rPr>
+          <w:rFonts w:hint="eastAsia"/>
+        </w:rPr>
+        <w:t>开头也是绝对路径</w:t>
+      </w:r>
     </w:p>
     <w:sectPr>
       <w:pgSz w:w="11906" w:h="16838"/>
@@ -652,6 +1892,95 @@
     </w:lvl>
   </w:abstractNum>
   <w:abstractNum w:abstractNumId="1" w15:restartNumberingAfterBreak="0">
+    <w:nsid w:val="42C77BC6"/>
+    <w:multiLevelType w:val="hybridMultilevel"/>
+    <w:tmpl w:val="28082962"/>
+    <w:lvl w:ilvl="0" w:tplc="48764C58">
+      <w:start w:val="1"/>
+      <w:numFmt w:val="decimal"/>
+      <w:lvlText w:val="%1."/>
+      <w:lvlJc w:val="left"/>
+      <w:pPr>
+        <w:ind w:left="780" w:hanging="360"/>
+      </w:pPr>
+      <w:rPr>
+        <w:rFonts w:hint="default"/>
+      </w:rPr>
+    </w:lvl>
+    <w:lvl w:ilvl="1" w:tplc="04090019">
+      <w:start w:val="1"/>
+      <w:numFmt w:val="lowerLetter"/>
+      <w:lvlText w:val="%2)"/>
+      <w:lvlJc w:val="left"/>
+      <w:pPr>
+        <w:ind w:left="1260" w:hanging="420"/>
+      </w:pPr>
+    </w:lvl>
+    <w:lvl w:ilvl="2" w:tplc="0409001B">
+      <w:start w:val="1"/>
+      <w:numFmt w:val="lowerRoman"/>
+      <w:lvlText w:val="%3."/>
+      <w:lvlJc w:val="right"/>
+      <w:pPr>
+        <w:ind w:left="1680" w:hanging="420"/>
+      </w:pPr>
+    </w:lvl>
+    <w:lvl w:ilvl="3" w:tplc="0409000F">
+      <w:start w:val="1"/>
+      <w:numFmt w:val="decimal"/>
+      <w:lvlText w:val="%4."/>
+      <w:lvlJc w:val="left"/>
+      <w:pPr>
+        <w:ind w:left="2100" w:hanging="420"/>
+      </w:pPr>
+    </w:lvl>
+    <w:lvl w:ilvl="4" w:tplc="04090019" w:tentative="1">
+      <w:start w:val="1"/>
+      <w:numFmt w:val="lowerLetter"/>
+      <w:lvlText w:val="%5)"/>
+      <w:lvlJc w:val="left"/>
+      <w:pPr>
+        <w:ind w:left="2520" w:hanging="420"/>
+      </w:pPr>
+    </w:lvl>
+    <w:lvl w:ilvl="5" w:tplc="0409001B" w:tentative="1">
+      <w:start w:val="1"/>
+      <w:numFmt w:val="lowerRoman"/>
+      <w:lvlText w:val="%6."/>
+      <w:lvlJc w:val="right"/>
+      <w:pPr>
+        <w:ind w:left="2940" w:hanging="420"/>
+      </w:pPr>
+    </w:lvl>
+    <w:lvl w:ilvl="6" w:tplc="0409000F" w:tentative="1">
+      <w:start w:val="1"/>
+      <w:numFmt w:val="decimal"/>
+      <w:lvlText w:val="%7."/>
+      <w:lvlJc w:val="left"/>
+      <w:pPr>
+        <w:ind w:left="3360" w:hanging="420"/>
+      </w:pPr>
+    </w:lvl>
+    <w:lvl w:ilvl="7" w:tplc="04090019" w:tentative="1">
+      <w:start w:val="1"/>
+      <w:numFmt w:val="lowerLetter"/>
+      <w:lvlText w:val="%8)"/>
+      <w:lvlJc w:val="left"/>
+      <w:pPr>
+        <w:ind w:left="3780" w:hanging="420"/>
+      </w:pPr>
+    </w:lvl>
+    <w:lvl w:ilvl="8" w:tplc="0409001B" w:tentative="1">
+      <w:start w:val="1"/>
+      <w:numFmt w:val="lowerRoman"/>
+      <w:lvlText w:val="%9."/>
+      <w:lvlJc w:val="right"/>
+      <w:pPr>
+        <w:ind w:left="4200" w:hanging="420"/>
+      </w:pPr>
+    </w:lvl>
+  </w:abstractNum>
+  <w:abstractNum w:abstractNumId="2" w15:restartNumberingAfterBreak="0">
     <w:nsid w:val="591C3FF9"/>
     <w:multiLevelType w:val="hybridMultilevel"/>
     <w:tmpl w:val="CE60BCBC"/>
@@ -737,6 +2066,95 @@
       <w:lvlJc w:val="right"/>
       <w:pPr>
         <w:ind w:left="4200" w:hanging="420"/>
+      </w:pPr>
+    </w:lvl>
+  </w:abstractNum>
+  <w:abstractNum w:abstractNumId="3" w15:restartNumberingAfterBreak="0">
+    <w:nsid w:val="65FD7A9D"/>
+    <w:multiLevelType w:val="hybridMultilevel"/>
+    <w:tmpl w:val="9B7EA04C"/>
+    <w:lvl w:ilvl="0" w:tplc="B48E1D76">
+      <w:start w:val="1"/>
+      <w:numFmt w:val="decimal"/>
+      <w:lvlText w:val="%1."/>
+      <w:lvlJc w:val="left"/>
+      <w:pPr>
+        <w:ind w:left="1200" w:hanging="360"/>
+      </w:pPr>
+      <w:rPr>
+        <w:rFonts w:hint="default"/>
+      </w:rPr>
+    </w:lvl>
+    <w:lvl w:ilvl="1" w:tplc="04090019" w:tentative="1">
+      <w:start w:val="1"/>
+      <w:numFmt w:val="lowerLetter"/>
+      <w:lvlText w:val="%2)"/>
+      <w:lvlJc w:val="left"/>
+      <w:pPr>
+        <w:ind w:left="1680" w:hanging="420"/>
+      </w:pPr>
+    </w:lvl>
+    <w:lvl w:ilvl="2" w:tplc="0409001B" w:tentative="1">
+      <w:start w:val="1"/>
+      <w:numFmt w:val="lowerRoman"/>
+      <w:lvlText w:val="%3."/>
+      <w:lvlJc w:val="right"/>
+      <w:pPr>
+        <w:ind w:left="2100" w:hanging="420"/>
+      </w:pPr>
+    </w:lvl>
+    <w:lvl w:ilvl="3" w:tplc="0409000F" w:tentative="1">
+      <w:start w:val="1"/>
+      <w:numFmt w:val="decimal"/>
+      <w:lvlText w:val="%4."/>
+      <w:lvlJc w:val="left"/>
+      <w:pPr>
+        <w:ind w:left="2520" w:hanging="420"/>
+      </w:pPr>
+    </w:lvl>
+    <w:lvl w:ilvl="4" w:tplc="04090019" w:tentative="1">
+      <w:start w:val="1"/>
+      <w:numFmt w:val="lowerLetter"/>
+      <w:lvlText w:val="%5)"/>
+      <w:lvlJc w:val="left"/>
+      <w:pPr>
+        <w:ind w:left="2940" w:hanging="420"/>
+      </w:pPr>
+    </w:lvl>
+    <w:lvl w:ilvl="5" w:tplc="0409001B" w:tentative="1">
+      <w:start w:val="1"/>
+      <w:numFmt w:val="lowerRoman"/>
+      <w:lvlText w:val="%6."/>
+      <w:lvlJc w:val="right"/>
+      <w:pPr>
+        <w:ind w:left="3360" w:hanging="420"/>
+      </w:pPr>
+    </w:lvl>
+    <w:lvl w:ilvl="6" w:tplc="0409000F" w:tentative="1">
+      <w:start w:val="1"/>
+      <w:numFmt w:val="decimal"/>
+      <w:lvlText w:val="%7."/>
+      <w:lvlJc w:val="left"/>
+      <w:pPr>
+        <w:ind w:left="3780" w:hanging="420"/>
+      </w:pPr>
+    </w:lvl>
+    <w:lvl w:ilvl="7" w:tplc="04090019" w:tentative="1">
+      <w:start w:val="1"/>
+      <w:numFmt w:val="lowerLetter"/>
+      <w:lvlText w:val="%8)"/>
+      <w:lvlJc w:val="left"/>
+      <w:pPr>
+        <w:ind w:left="4200" w:hanging="420"/>
+      </w:pPr>
+    </w:lvl>
+    <w:lvl w:ilvl="8" w:tplc="0409001B" w:tentative="1">
+      <w:start w:val="1"/>
+      <w:numFmt w:val="lowerRoman"/>
+      <w:lvlText w:val="%9."/>
+      <w:lvlJc w:val="right"/>
+      <w:pPr>
+        <w:ind w:left="4620" w:hanging="420"/>
       </w:pPr>
     </w:lvl>
   </w:abstractNum>
@@ -744,6 +2162,12 @@
     <w:abstractNumId w:val="0"/>
   </w:num>
   <w:num w:numId="2">
+    <w:abstractNumId w:val="2"/>
+  </w:num>
+  <w:num w:numId="3">
+    <w:abstractNumId w:val="3"/>
+  </w:num>
+  <w:num w:numId="4">
     <w:abstractNumId w:val="1"/>
   </w:num>
 </w:numbering>
@@ -1151,6 +2575,7 @@
   <w:style w:type="character" w:default="1" w:styleId="a0">
     <w:name w:val="Default Paragraph Font"/>
     <w:uiPriority w:val="1"/>
+    <w:semiHidden/>
     <w:unhideWhenUsed/>
   </w:style>
   <w:style w:type="table" w:default="1" w:styleId="a1">

</xml_diff>